<commit_message>
Esercizio Giorno-2 Pizza index, detail e delete
</commit_message>
<xml_diff>
--- a/src/main/resources/static/_Consegna esercizio.docx
+++ b/src/main/resources/static/_Consegna esercizio.docx
@@ -71,8 +71,21 @@
           <w:szCs w:val="23"/>
           <w:shd w:val="clear" w:color="auto" w:fill="FFFFFF"/>
         </w:rPr>
-        <w:t>Esercizio di oggi: Spring La Mia Pizzeria WebApi</w:t>
-      </w:r>
+        <w:t xml:space="preserve">Esercizio di oggi: Spring La Mia Pizzeria </w:t>
+      </w:r>
+      <w:proofErr w:type="spellStart"/>
+      <w:r>
+        <w:rPr>
+          <w:b/>
+          <w:bCs/>
+          <w:color w:val="1D1C1D"/>
+          <w:sz w:val="23"/>
+          <w:szCs w:val="23"/>
+          <w:shd w:val="clear" w:color="auto" w:fill="FFFFFF"/>
+        </w:rPr>
+        <w:t>WebApi</w:t>
+      </w:r>
+      <w:proofErr w:type="spellEnd"/>
       <w:r>
         <w:rPr>
           <w:color w:val="1D1C1D"/>
@@ -90,8 +103,21 @@
           <w:szCs w:val="23"/>
           <w:shd w:val="clear" w:color="auto" w:fill="FFFFFF"/>
         </w:rPr>
-        <w:t>nome repo: spring-la-mia-pizzeria-webapi</w:t>
-      </w:r>
+        <w:t>nome repo: spring-la-mia-pizzeria-</w:t>
+      </w:r>
+      <w:proofErr w:type="spellStart"/>
+      <w:r>
+        <w:rPr>
+          <w:b/>
+          <w:bCs/>
+          <w:color w:val="1D1C1D"/>
+          <w:sz w:val="23"/>
+          <w:szCs w:val="23"/>
+          <w:shd w:val="clear" w:color="auto" w:fill="FFFFFF"/>
+        </w:rPr>
+        <w:t>webapi</w:t>
+      </w:r>
+      <w:proofErr w:type="spellEnd"/>
     </w:p>
     <w:p>
       <w:pPr>
@@ -109,7 +135,27 @@
           <w:szCs w:val="23"/>
           <w:shd w:val="clear" w:color="auto" w:fill="FFFFFF"/>
         </w:rPr>
-        <w:t>IMPORTANTE: Ricordatevi di sganciare la vostra vecchia repository e di crearne una nuova per questo esercizio, che prosegue il lavoro della pizzeria, dove lo avevate lasciato.</w:t>
+        <w:t xml:space="preserve">IMPORTANTE: Ricordatevi di sganciare </w:t>
+      </w:r>
+      <w:proofErr w:type="gramStart"/>
+      <w:r>
+        <w:rPr>
+          <w:color w:val="1D1C1D"/>
+          <w:sz w:val="23"/>
+          <w:szCs w:val="23"/>
+          <w:shd w:val="clear" w:color="auto" w:fill="FFFFFF"/>
+        </w:rPr>
+        <w:t>la vostra vecchia repository</w:t>
+      </w:r>
+      <w:proofErr w:type="gramEnd"/>
+      <w:r>
+        <w:rPr>
+          <w:color w:val="1D1C1D"/>
+          <w:sz w:val="23"/>
+          <w:szCs w:val="23"/>
+          <w:shd w:val="clear" w:color="auto" w:fill="FFFFFF"/>
+        </w:rPr>
+        <w:t xml:space="preserve"> e di crearne una nuova per questo esercizio, che prosegue il lavoro della pizzeria, dove lo avevate lasciato.</w:t>
       </w:r>
     </w:p>
     <w:p>
@@ -164,7 +210,27 @@
           <w:szCs w:val="23"/>
           <w:shd w:val="clear" w:color="auto" w:fill="FFFFFF"/>
         </w:rPr>
-        <w:t>Implementiamo quindi i metodi CRUD tramite RestController.</w:t>
+        <w:t xml:space="preserve">Implementiamo quindi i metodi CRUD tramite </w:t>
+      </w:r>
+      <w:proofErr w:type="spellStart"/>
+      <w:r>
+        <w:rPr>
+          <w:color w:val="1D1C1D"/>
+          <w:sz w:val="23"/>
+          <w:szCs w:val="23"/>
+          <w:shd w:val="clear" w:color="auto" w:fill="FFFFFF"/>
+        </w:rPr>
+        <w:t>RestController</w:t>
+      </w:r>
+      <w:proofErr w:type="spellEnd"/>
+      <w:r>
+        <w:rPr>
+          <w:color w:val="1D1C1D"/>
+          <w:sz w:val="23"/>
+          <w:szCs w:val="23"/>
+          <w:shd w:val="clear" w:color="auto" w:fill="FFFFFF"/>
+        </w:rPr>
+        <w:t>.</w:t>
       </w:r>
     </w:p>
     <w:p>
@@ -274,19 +340,230 @@
     <w:p>
       <w:pPr>
         <w:rPr>
-          <w:b/>
-          <w:bCs/>
-        </w:rPr>
-      </w:pPr>
-      <w:r>
-        <w:rPr>
-          <w:color w:val="1D1C1D"/>
-          <w:sz w:val="23"/>
-          <w:szCs w:val="23"/>
-          <w:shd w:val="clear" w:color="auto" w:fill="FFFFFF"/>
-        </w:rPr>
-        <w:t>Queste operazioni devono poter essere eseguite tramite PostMan, non preoccupiamoci quindi della parte di frontend per ora</w:t>
-      </w:r>
+          <w:color w:val="1D1C1D"/>
+          <w:sz w:val="23"/>
+          <w:szCs w:val="23"/>
+          <w:shd w:val="clear" w:color="auto" w:fill="FFFFFF"/>
+        </w:rPr>
+      </w:pPr>
+      <w:r>
+        <w:rPr>
+          <w:color w:val="1D1C1D"/>
+          <w:sz w:val="23"/>
+          <w:szCs w:val="23"/>
+          <w:shd w:val="clear" w:color="auto" w:fill="FFFFFF"/>
+        </w:rPr>
+        <w:t xml:space="preserve">Queste operazioni devono poter essere eseguite tramite </w:t>
+      </w:r>
+      <w:proofErr w:type="spellStart"/>
+      <w:r>
+        <w:rPr>
+          <w:color w:val="1D1C1D"/>
+          <w:sz w:val="23"/>
+          <w:szCs w:val="23"/>
+          <w:shd w:val="clear" w:color="auto" w:fill="FFFFFF"/>
+        </w:rPr>
+        <w:t>PostMan</w:t>
+      </w:r>
+      <w:proofErr w:type="spellEnd"/>
+      <w:r>
+        <w:rPr>
+          <w:color w:val="1D1C1D"/>
+          <w:sz w:val="23"/>
+          <w:szCs w:val="23"/>
+          <w:shd w:val="clear" w:color="auto" w:fill="FFFFFF"/>
+        </w:rPr>
+        <w:t xml:space="preserve">, non preoccupiamoci quindi della parte di </w:t>
+      </w:r>
+      <w:proofErr w:type="spellStart"/>
+      <w:r>
+        <w:rPr>
+          <w:color w:val="1D1C1D"/>
+          <w:sz w:val="23"/>
+          <w:szCs w:val="23"/>
+          <w:shd w:val="clear" w:color="auto" w:fill="FFFFFF"/>
+        </w:rPr>
+        <w:t>frontend</w:t>
+      </w:r>
+      <w:proofErr w:type="spellEnd"/>
+      <w:r>
+        <w:rPr>
+          <w:color w:val="1D1C1D"/>
+          <w:sz w:val="23"/>
+          <w:szCs w:val="23"/>
+          <w:shd w:val="clear" w:color="auto" w:fill="FFFFFF"/>
+        </w:rPr>
+        <w:t xml:space="preserve"> per ora.</w:t>
+      </w:r>
+    </w:p>
+    <w:p>
+      <w:pPr>
+        <w:rPr>
+          <w:color w:val="1D1C1D"/>
+          <w:sz w:val="23"/>
+          <w:szCs w:val="23"/>
+          <w:shd w:val="clear" w:color="auto" w:fill="FFFFFF"/>
+        </w:rPr>
+      </w:pPr>
+    </w:p>
+    <w:p>
+      <w:pPr>
+        <w:rPr>
+          <w:b/>
+          <w:bCs/>
+          <w:color w:val="1D1C1D"/>
+          <w:sz w:val="23"/>
+          <w:szCs w:val="23"/>
+          <w:u w:val="single"/>
+          <w:shd w:val="clear" w:color="auto" w:fill="FFFFFF"/>
+        </w:rPr>
+      </w:pPr>
+      <w:r>
+        <w:rPr>
+          <w:b/>
+          <w:bCs/>
+          <w:color w:val="1D1C1D"/>
+          <w:sz w:val="23"/>
+          <w:szCs w:val="23"/>
+          <w:u w:val="single"/>
+          <w:shd w:val="clear" w:color="auto" w:fill="FFFFFF"/>
+        </w:rPr>
+        <w:t>GIORNO 2- 27/02/2023</w:t>
+      </w:r>
+    </w:p>
+    <w:p>
+      <w:pPr>
+        <w:rPr>
+          <w:b/>
+          <w:bCs/>
+          <w:color w:val="1D1C1D"/>
+          <w:sz w:val="23"/>
+          <w:szCs w:val="23"/>
+          <w:shd w:val="clear" w:color="auto" w:fill="FFFFFF"/>
+        </w:rPr>
+      </w:pPr>
+      <w:r>
+        <w:rPr>
+          <w:b/>
+          <w:bCs/>
+          <w:color w:val="1D1C1D"/>
+          <w:sz w:val="23"/>
+          <w:szCs w:val="23"/>
+          <w:shd w:val="clear" w:color="auto" w:fill="FFFFFF"/>
+        </w:rPr>
+        <w:t xml:space="preserve">Esercizio di oggi: Spring La Mia Pizzeria </w:t>
+      </w:r>
+      <w:proofErr w:type="spellStart"/>
+      <w:r>
+        <w:rPr>
+          <w:b/>
+          <w:bCs/>
+          <w:color w:val="1D1C1D"/>
+          <w:sz w:val="23"/>
+          <w:szCs w:val="23"/>
+          <w:shd w:val="clear" w:color="auto" w:fill="FFFFFF"/>
+        </w:rPr>
+        <w:t>WebApi</w:t>
+      </w:r>
+      <w:proofErr w:type="spellEnd"/>
+      <w:r>
+        <w:rPr>
+          <w:color w:val="1D1C1D"/>
+          <w:sz w:val="23"/>
+          <w:szCs w:val="23"/>
+        </w:rPr>
+        <w:br/>
+      </w:r>
+      <w:r>
+        <w:rPr>
+          <w:b/>
+          <w:bCs/>
+          <w:color w:val="1D1C1D"/>
+          <w:sz w:val="23"/>
+          <w:szCs w:val="23"/>
+          <w:shd w:val="clear" w:color="auto" w:fill="FFFFFF"/>
+        </w:rPr>
+        <w:t>nome repo: spring-la-mia-pizzeria-</w:t>
+      </w:r>
+      <w:proofErr w:type="spellStart"/>
+      <w:r>
+        <w:rPr>
+          <w:b/>
+          <w:bCs/>
+          <w:color w:val="1D1C1D"/>
+          <w:sz w:val="23"/>
+          <w:szCs w:val="23"/>
+          <w:shd w:val="clear" w:color="auto" w:fill="FFFFFF"/>
+        </w:rPr>
+        <w:t>webapi</w:t>
+      </w:r>
+      <w:proofErr w:type="spellEnd"/>
+    </w:p>
+    <w:p>
+      <w:pPr>
+        <w:rPr>
+          <w:color w:val="1D1C1D"/>
+          <w:sz w:val="23"/>
+          <w:szCs w:val="23"/>
+          <w:shd w:val="clear" w:color="auto" w:fill="FFFFFF"/>
+        </w:rPr>
+      </w:pPr>
+      <w:r>
+        <w:rPr>
+          <w:color w:val="1D1C1D"/>
+          <w:sz w:val="23"/>
+          <w:szCs w:val="23"/>
+          <w:shd w:val="clear" w:color="auto" w:fill="FFFFFF"/>
+        </w:rPr>
+        <w:t>IMPORTANTE: Continuiamo l’esercizio del giorno precedente. Stessa repo.</w:t>
+      </w:r>
+    </w:p>
+    <w:p>
+      <w:pPr>
+        <w:rPr>
+          <w:color w:val="1D1C1D"/>
+          <w:sz w:val="23"/>
+          <w:szCs w:val="23"/>
+          <w:shd w:val="clear" w:color="auto" w:fill="FFFFFF"/>
+        </w:rPr>
+      </w:pPr>
+      <w:r>
+        <w:rPr>
+          <w:color w:val="1D1C1D"/>
+          <w:sz w:val="23"/>
+          <w:szCs w:val="23"/>
+          <w:shd w:val="clear" w:color="auto" w:fill="FFFFFF"/>
+        </w:rPr>
+        <w:t>Ciao ragazzi,</w:t>
+      </w:r>
+      <w:r>
+        <w:rPr>
+          <w:color w:val="1D1C1D"/>
+          <w:sz w:val="23"/>
+          <w:szCs w:val="23"/>
+        </w:rPr>
+        <w:br/>
+      </w:r>
+      <w:r>
+        <w:rPr>
+          <w:color w:val="1D1C1D"/>
+          <w:sz w:val="23"/>
+          <w:szCs w:val="23"/>
+          <w:shd w:val="clear" w:color="auto" w:fill="FFFFFF"/>
+        </w:rPr>
+        <w:t xml:space="preserve">abbiamo implementato le Api REST, e le possiamo interrogare con </w:t>
+      </w:r>
+      <w:proofErr w:type="spellStart"/>
+      <w:r>
+        <w:rPr>
+          <w:color w:val="1D1C1D"/>
+          <w:sz w:val="23"/>
+          <w:szCs w:val="23"/>
+          <w:shd w:val="clear" w:color="auto" w:fill="FFFFFF"/>
+        </w:rPr>
+        <w:t>PostMan</w:t>
+      </w:r>
+      <w:proofErr w:type="spellEnd"/>
       <w:r>
         <w:rPr>
           <w:color w:val="1D1C1D"/>
@@ -295,6 +572,83 @@
           <w:shd w:val="clear" w:color="auto" w:fill="FFFFFF"/>
         </w:rPr>
         <w:t>.</w:t>
+      </w:r>
+    </w:p>
+    <w:p>
+      <w:pPr>
+        <w:rPr>
+          <w:color w:val="1D1C1D"/>
+          <w:sz w:val="23"/>
+          <w:szCs w:val="23"/>
+          <w:shd w:val="clear" w:color="auto" w:fill="FFFFFF"/>
+        </w:rPr>
+      </w:pPr>
+      <w:r>
+        <w:rPr>
+          <w:color w:val="1D1C1D"/>
+          <w:sz w:val="23"/>
+          <w:szCs w:val="23"/>
+          <w:shd w:val="clear" w:color="auto" w:fill="FFFFFF"/>
+        </w:rPr>
+        <w:t xml:space="preserve">Facciamo un altro sforzo : creiamo un semplice progetto </w:t>
+      </w:r>
+      <w:proofErr w:type="spellStart"/>
+      <w:r>
+        <w:rPr>
+          <w:color w:val="1D1C1D"/>
+          <w:sz w:val="23"/>
+          <w:szCs w:val="23"/>
+          <w:shd w:val="clear" w:color="auto" w:fill="FFFFFF"/>
+        </w:rPr>
+        <w:t>frontend</w:t>
+      </w:r>
+      <w:proofErr w:type="spellEnd"/>
+      <w:r>
+        <w:rPr>
+          <w:color w:val="1D1C1D"/>
+          <w:sz w:val="23"/>
+          <w:szCs w:val="23"/>
+          <w:shd w:val="clear" w:color="auto" w:fill="FFFFFF"/>
+        </w:rPr>
+        <w:t xml:space="preserve"> che le richiami e tramite </w:t>
+      </w:r>
+      <w:proofErr w:type="spellStart"/>
+      <w:r>
+        <w:rPr>
+          <w:color w:val="1D1C1D"/>
+          <w:sz w:val="23"/>
+          <w:szCs w:val="23"/>
+          <w:shd w:val="clear" w:color="auto" w:fill="FFFFFF"/>
+        </w:rPr>
+        <w:t>javascript</w:t>
+      </w:r>
+      <w:proofErr w:type="spellEnd"/>
+      <w:r>
+        <w:rPr>
+          <w:color w:val="1D1C1D"/>
+          <w:sz w:val="23"/>
+          <w:szCs w:val="23"/>
+          <w:shd w:val="clear" w:color="auto" w:fill="FFFFFF"/>
+        </w:rPr>
+        <w:t xml:space="preserve"> mostri in pagina i dati.</w:t>
+      </w:r>
+    </w:p>
+    <w:p>
+      <w:pPr>
+        <w:rPr>
+          <w:b/>
+          <w:bCs/>
+          <w:u w:val="single"/>
+        </w:rPr>
+      </w:pPr>
+      <w:r>
+        <w:rPr>
+          <w:color w:val="1D1C1D"/>
+          <w:sz w:val="23"/>
+          <w:szCs w:val="23"/>
+          <w:shd w:val="clear" w:color="auto" w:fill="FFFFFF"/>
+        </w:rPr>
+        <w:t>Ricordiamoci che servirà una pagina per la lista delle pizze (filtrabili per titolo), una per il dettaglio di una singola pizza, una per la creazione e una per la modifica…senza dimenticarci del pulsante per la cancellazione di un elemento!</w:t>
       </w:r>
     </w:p>
     <w:sectPr>

</xml_diff>